<commit_message>
misc. changes to resume
</commit_message>
<xml_diff>
--- a/files/NguyenTran_Resume.docx
+++ b/files/NguyenTran_Resume.docx
@@ -110,8 +110,19 @@
             <w:sz w:val="22"/>
             <w:szCs w:val="22"/>
           </w:rPr>
-          <w:t>linkedin.com/in/nguyen-tran-unt</w:t>
+          <w:t>linkedin.com/in/</w:t>
         </w:r>
+        <w:proofErr w:type="spellStart"/>
+        <w:r>
+          <w:rPr>
+            <w:rStyle w:val="Hyperlink"/>
+            <w:rFonts w:ascii="Sans Serif" w:hAnsi="Sans Serif"/>
+            <w:sz w:val="22"/>
+            <w:szCs w:val="22"/>
+          </w:rPr>
+          <w:t>nguyen-tran-unt</w:t>
+        </w:r>
+        <w:proofErr w:type="spellEnd"/>
       </w:hyperlink>
       <w:r>
         <w:rPr>
@@ -536,7 +547,67 @@
           <w:sz w:val="22"/>
           <w:szCs w:val="22"/>
         </w:rPr>
-        <w:t>(pandas, numpy, sk-learn, pyspark)</w:t>
+        <w:t xml:space="preserve">(pandas, </w:t>
+      </w:r>
+      <w:proofErr w:type="spellStart"/>
+      <w:r>
+        <w:rPr>
+          <w:rFonts w:ascii="Sans Serif" w:hAnsi="Sans Serif"/>
+          <w:iCs/>
+          <w:sz w:val="22"/>
+          <w:szCs w:val="22"/>
+        </w:rPr>
+        <w:t>numpy</w:t>
+      </w:r>
+      <w:proofErr w:type="spellEnd"/>
+      <w:r>
+        <w:rPr>
+          <w:rFonts w:ascii="Sans Serif" w:hAnsi="Sans Serif"/>
+          <w:iCs/>
+          <w:sz w:val="22"/>
+          <w:szCs w:val="22"/>
+        </w:rPr>
+        <w:t xml:space="preserve">, </w:t>
+      </w:r>
+      <w:proofErr w:type="spellStart"/>
+      <w:r>
+        <w:rPr>
+          <w:rFonts w:ascii="Sans Serif" w:hAnsi="Sans Serif"/>
+          <w:iCs/>
+          <w:sz w:val="22"/>
+          <w:szCs w:val="22"/>
+        </w:rPr>
+        <w:t>sk</w:t>
+      </w:r>
+      <w:proofErr w:type="spellEnd"/>
+      <w:r>
+        <w:rPr>
+          <w:rFonts w:ascii="Sans Serif" w:hAnsi="Sans Serif"/>
+          <w:iCs/>
+          <w:sz w:val="22"/>
+          <w:szCs w:val="22"/>
+        </w:rPr>
+        <w:t xml:space="preserve">-learn, </w:t>
+      </w:r>
+      <w:proofErr w:type="spellStart"/>
+      <w:r>
+        <w:rPr>
+          <w:rFonts w:ascii="Sans Serif" w:hAnsi="Sans Serif"/>
+          <w:iCs/>
+          <w:sz w:val="22"/>
+          <w:szCs w:val="22"/>
+        </w:rPr>
+        <w:t>pyspark</w:t>
+      </w:r>
+      <w:proofErr w:type="spellEnd"/>
+      <w:r>
+        <w:rPr>
+          <w:rFonts w:ascii="Sans Serif" w:hAnsi="Sans Serif"/>
+          <w:iCs/>
+          <w:sz w:val="22"/>
+          <w:szCs w:val="22"/>
+        </w:rPr>
+        <w:t>)</w:t>
       </w:r>
       <w:r>
         <w:rPr>
@@ -1427,7 +1498,34 @@
           <w:sz w:val="22"/>
           <w:szCs w:val="22"/>
         </w:rPr>
-        <w:t>Introduce software engineering best practices (eg. CICD, version control) to data analysts.</w:t>
+        <w:t>Introduce software engineering best practices (</w:t>
+      </w:r>
+      <w:r>
+        <w:rPr>
+          <w:rFonts w:ascii="Sans Serif" w:hAnsi="Sans Serif"/>
+          <w:color w:val="000000"/>
+          <w:sz w:val="22"/>
+          <w:szCs w:val="22"/>
+        </w:rPr>
+        <w:t>e.g</w:t>
+      </w:r>
+      <w:r>
+        <w:rPr>
+          <w:rFonts w:ascii="Sans Serif" w:hAnsi="Sans Serif" w:hint="eastAsia"/>
+          <w:color w:val="000000"/>
+          <w:sz w:val="22"/>
+          <w:szCs w:val="22"/>
+        </w:rPr>
+        <w:t>.</w:t>
+      </w:r>
+      <w:r>
+        <w:rPr>
+          <w:rFonts w:ascii="Sans Serif" w:hAnsi="Sans Serif"/>
+          <w:color w:val="000000"/>
+          <w:sz w:val="22"/>
+          <w:szCs w:val="22"/>
+        </w:rPr>
+        <w:t xml:space="preserve"> CICD, version control) to data analysts.</w:t>
       </w:r>
     </w:p>
     <w:p>
@@ -1799,16 +1897,25 @@
           <w:sz w:val="22"/>
           <w:szCs w:val="22"/>
         </w:rPr>
-        <w:t xml:space="preserve">, , </w:t>
-      </w:r>
-      <w:r>
-        <w:rPr>
-          <w:rFonts w:ascii="Sans Serif" w:hAnsi="Sans Serif"/>
-          <w:color w:val="000000"/>
-          <w:sz w:val="22"/>
-          <w:szCs w:val="22"/>
-        </w:rPr>
-        <w:t xml:space="preserve">Youtube, </w:t>
+        <w:t xml:space="preserve">, </w:t>
+      </w:r>
+      <w:r>
+        <w:rPr>
+          <w:rFonts w:ascii="Sans Serif" w:hAnsi="Sans Serif"/>
+          <w:color w:val="000000"/>
+          <w:sz w:val="22"/>
+          <w:szCs w:val="22"/>
+        </w:rPr>
+        <w:t>YouTube</w:t>
+      </w:r>
+      <w:r>
+        <w:rPr>
+          <w:rFonts w:ascii="Sans Serif" w:hAnsi="Sans Serif"/>
+          <w:color w:val="000000"/>
+          <w:sz w:val="22"/>
+          <w:szCs w:val="22"/>
+        </w:rPr>
+        <w:t xml:space="preserve">, </w:t>
       </w:r>
       <w:r>
         <w:rPr>
@@ -1929,7 +2036,23 @@
           <w:sz w:val="22"/>
           <w:szCs w:val="22"/>
         </w:rPr>
-        <w:t xml:space="preserve">Zillow housing data with </w:t>
+        <w:t>Zillow</w:t>
+      </w:r>
+      <w:r>
+        <w:rPr>
+          <w:rFonts w:ascii="Sans Serif" w:hAnsi="Sans Serif"/>
+          <w:sz w:val="22"/>
+          <w:szCs w:val="22"/>
+        </w:rPr>
+        <w:t xml:space="preserve"> websites</w:t>
+      </w:r>
+      <w:r>
+        <w:rPr>
+          <w:rFonts w:ascii="Sans Serif" w:hAnsi="Sans Serif"/>
+          <w:sz w:val="22"/>
+          <w:szCs w:val="22"/>
+        </w:rPr>
+        <w:t xml:space="preserve"> with </w:t>
       </w:r>
       <w:r>
         <w:rPr>
@@ -2027,7 +2150,34 @@
           <w:sz w:val="22"/>
           <w:szCs w:val="22"/>
         </w:rPr>
-        <w:t>so she can focus on working with real estate agent and preparing legal paperwork.</w:t>
+        <w:t xml:space="preserve">so she can focus on working with real estate </w:t>
+      </w:r>
+      <w:r>
+        <w:rPr>
+          <w:rFonts w:ascii="Sans Serif" w:hAnsi="Sans Serif"/>
+          <w:iCs/>
+          <w:sz w:val="22"/>
+          <w:szCs w:val="22"/>
+        </w:rPr>
+        <w:t>agent</w:t>
+      </w:r>
+      <w:r>
+        <w:rPr>
+          <w:rFonts w:ascii="Sans Serif" w:hAnsi="Sans Serif" w:hint="eastAsia"/>
+          <w:iCs/>
+          <w:sz w:val="22"/>
+          <w:szCs w:val="22"/>
+        </w:rPr>
+        <w:t>s</w:t>
+      </w:r>
+      <w:r>
+        <w:rPr>
+          <w:rFonts w:ascii="Sans Serif" w:hAnsi="Sans Serif"/>
+          <w:iCs/>
+          <w:sz w:val="22"/>
+          <w:szCs w:val="22"/>
+        </w:rPr>
+        <w:t xml:space="preserve"> and preparing legal paperwork.</w:t>
       </w:r>
     </w:p>
     <w:p>
@@ -2491,7 +2641,16 @@
           <w:sz w:val="25"/>
           <w:szCs w:val="25"/>
         </w:rPr>
-        <w:t xml:space="preserve">                            </w:t>
+        <w:t xml:space="preserve">  </w:t>
+      </w:r>
+      <w:r>
+        <w:rPr>
+          <w:rFonts w:ascii="Sans Serif" w:hAnsi="Sans Serif"/>
+          <w:b/>
+          <w:sz w:val="25"/>
+          <w:szCs w:val="25"/>
+        </w:rPr>
+        <w:t xml:space="preserve">                        </w:t>
       </w:r>
       <w:r>
         <w:rPr>

</xml_diff>